<commit_message>
Modificaciones varias a documento de Modelo de Datos
</commit_message>
<xml_diff>
--- a/Documentacion/Etapa de Analisis/Documento de Modelo de Dominio.docx
+++ b/Documentacion/Etapa de Analisis/Documento de Modelo de Dominio.docx
@@ -1420,6 +1420,7 @@
       </w:r>
       <w:bookmarkEnd w:id="4"/>
     </w:p>
+    <w:p/>
     <w:p>
       <w:pPr>
         <w:ind w:firstLine="708"/>
@@ -1433,6 +1434,11 @@
       <w:r>
         <w:t>os del Modelo de Dominio de la sección previa. Las mismas se expresan en lenguaje natural.</w:t>
       </w:r>
+    </w:p>
+    <w:p>
+      <w:pPr>
+        <w:ind w:firstLine="708"/>
+      </w:pPr>
     </w:p>
     <w:p>
       <w:pPr>
@@ -2052,20 +2058,6 @@
       <w:r>
         <w:t xml:space="preserve"> vigente del contenido).</w:t>
       </w:r>
-    </w:p>
-    <w:p>
-      <w:pPr>
-        <w:rPr>
-          <w:b/>
-        </w:rPr>
-      </w:pPr>
-    </w:p>
-    <w:p>
-      <w:pPr>
-        <w:rPr>
-          <w:b/>
-        </w:rPr>
-      </w:pPr>
     </w:p>
     <w:p>
       <w:pPr>
@@ -2687,10 +2679,7 @@
           </w:tcPr>
           <w:p>
             <w:r>
-              <w:t>Usuario</w:t>
-            </w:r>
-            <w:r>
-              <w:t>Cliente</w:t>
+              <w:t>UsuarioCliente</w:t>
             </w:r>
           </w:p>
         </w:tc>
@@ -4367,23 +4356,6 @@
       </w:tr>
     </w:tbl>
     <w:p/>
-    <w:p>
-      <w:pPr>
-        <w:pStyle w:val="Ttulo2"/>
-        <w:numPr>
-          <w:ilvl w:val="1"/>
-          <w:numId w:val="1"/>
-        </w:numPr>
-      </w:pPr>
-      <w:bookmarkStart w:id="8" w:name="_Toc369042748"/>
-      <w:r>
-        <w:t xml:space="preserve">Tipos de </w:t>
-      </w:r>
-      <w:r>
-        <w:t>Datos</w:t>
-      </w:r>
-      <w:bookmarkEnd w:id="8"/>
-    </w:p>
     <w:p/>
     <w:p>
       <w:pPr>

</xml_diff>